<commit_message>
Kod przygotowany do parametryzacji Opis wykonania paramtryzacji w pliku "Parametryzacja kodu do aplikacji typu Poradnik.docx"
</commit_message>
<xml_diff>
--- a/Parametryzacja kodu do aplikacji typu Poradnik.docx
+++ b/Parametryzacja kodu do aplikacji typu Poradnik.docx
@@ -3,11 +3,15 @@
 <w:document xmlns:wpc="http://schemas.microsoft.com/office/word/2010/wordprocessingCanvas" xmlns:cx="http://schemas.microsoft.com/office/drawing/2014/chartex" xmlns:cx1="http://schemas.microsoft.com/office/drawing/2015/9/8/chartex" xmlns:cx2="http://schemas.microsoft.com/office/drawing/2015/10/21/chartex" xmlns:cx3="http://schemas.microsoft.com/office/drawing/2016/5/9/chartex" xmlns:cx4="http://schemas.microsoft.com/office/drawing/2016/5/10/chartex" xmlns:cx5="http://schemas.microsoft.com/office/drawing/2016/5/11/chartex" xmlns:cx6="http://schemas.microsoft.com/office/drawing/2016/5/12/chartex" xmlns:cx7="http://schemas.microsoft.com/office/drawing/2016/5/13/chartex" xmlns:cx8="http://schemas.microsoft.com/office/drawing/2016/5/14/chartex" xmlns:mc="http://schemas.openxmlformats.org/markup-compatibility/2006" xmlns:aink="http://schemas.microsoft.com/office/drawing/2016/ink" xmlns:am3d="http://schemas.microsoft.com/office/drawing/2017/model3d" xmlns:o="urn:schemas-microsoft-com:office:office" xmlns:r="http://schemas.openxmlformats.org/officeDocument/2006/relationships" xmlns:m="http://schemas.openxmlformats.org/officeDocument/2006/math" xmlns:v="urn:schemas-microsoft-com:vml" xmlns:wp14="http://schemas.microsoft.com/office/word/2010/wordprocessingDrawing" xmlns:wp="http://schemas.openxmlformats.org/drawingml/2006/wordprocessingDrawing" xmlns:w10="urn:schemas-microsoft-com:office:word" xmlns:w="http://schemas.openxmlformats.org/wordprocessingml/2006/main" xmlns:w14="http://schemas.microsoft.com/office/word/2010/wordml" xmlns:w15="http://schemas.microsoft.com/office/word/2012/wordml" xmlns:w16cid="http://schemas.microsoft.com/office/word/2016/wordml/cid" xmlns:w16se="http://schemas.microsoft.com/office/word/2015/wordml/symex" xmlns:wpg="http://schemas.microsoft.com/office/word/2010/wordprocessingGroup" xmlns:wpi="http://schemas.microsoft.com/office/word/2010/wordprocessingInk" xmlns:wne="http://schemas.microsoft.com/office/word/2006/wordml" xmlns:wps="http://schemas.microsoft.com/office/word/2010/wordprocessingShape" mc:Ignorable="w14 w15 w16se w16cid wp14">
   <w:body>
     <w:p>
+      <w:pPr>
+        <w:pStyle w:val="Nagwek1"/>
+        <w:jc w:val="center"/>
+      </w:pPr>
       <w:r>
         <w:t>Instrukcja przygotowania aplikacji do indywidualnych potrzeb w przyszłości do wypełnienia danymi podanymi przez użytkownika</w:t>
       </w:r>
       <w:r>
-        <w:t xml:space="preserve"> na formatce WWW. </w:t>
+        <w:t xml:space="preserve"> na formatce WWW.</w:t>
       </w:r>
     </w:p>
     <w:p/>
@@ -419,22 +423,7 @@
         <w:t xml:space="preserve">wyświetlania załączonych PDF </w:t>
       </w:r>
       <w:r>
-        <w:t>- plik</w:t>
-      </w:r>
-      <w:r>
-        <w:t>i</w:t>
-      </w:r>
-      <w:r>
-        <w:t xml:space="preserve"> nie wymaga</w:t>
-      </w:r>
-      <w:r>
-        <w:t xml:space="preserve">ją </w:t>
-      </w:r>
-      <w:r>
-        <w:t xml:space="preserve"> </w:t>
-      </w:r>
-      <w:r>
-        <w:t>parametryzacji</w:t>
+        <w:t>- pliki nie wymagają  parametryzacji</w:t>
       </w:r>
     </w:p>
     <w:p>
@@ -965,10 +954,7 @@
         <w:pStyle w:val="Akapitzlist"/>
       </w:pPr>
       <w:r>
-        <w:t xml:space="preserve">Plik </w:t>
-      </w:r>
-      <w:r>
-        <w:t xml:space="preserve"> te trzeba zastąpić swoimi plikami z treścią natomiast nazwy plików MUSZA zostać takie jak są  czyli Grupa1.pdf itp. </w:t>
+        <w:t xml:space="preserve">Plik  te trzeba zastąpić swoimi plikami z treścią natomiast nazwy plików MUSZA zostać takie jak są  czyli Grupa1.pdf itp. </w:t>
       </w:r>
     </w:p>
     <w:p>
@@ -1092,27 +1078,7 @@
           <w:szCs w:val="20"/>
           <w:lang w:eastAsia="pl-PL"/>
         </w:rPr>
-        <w:t xml:space="preserve">W pliku </w:t>
-      </w:r>
-      <w:r>
-        <w:rPr>
-          <w:rFonts w:ascii="Tahoma" w:eastAsia="Times New Roman" w:hAnsi="Tahoma" w:cs="Tahoma"/>
-          <w:color w:val="000000"/>
-          <w:sz w:val="20"/>
-          <w:szCs w:val="20"/>
-          <w:lang w:eastAsia="pl-PL"/>
-        </w:rPr>
-        <w:t xml:space="preserve">activity_main.xml </w:t>
-      </w:r>
-      <w:r>
-        <w:rPr>
-          <w:rFonts w:ascii="Tahoma" w:eastAsia="Times New Roman" w:hAnsi="Tahoma" w:cs="Tahoma"/>
-          <w:color w:val="000000"/>
-          <w:sz w:val="20"/>
-          <w:szCs w:val="20"/>
-          <w:lang w:eastAsia="pl-PL"/>
-        </w:rPr>
-        <w:t xml:space="preserve">zostawiamy 6 grup </w:t>
+        <w:t xml:space="preserve">W pliku activity_main.xml zostawiamy 6 grup </w:t>
       </w:r>
       <w:r>
         <w:t>tak żeby wyglądał następująco</w:t>
@@ -1291,17 +1257,7 @@
           <w:szCs w:val="20"/>
           <w:lang w:eastAsia="pl-PL"/>
         </w:rPr>
-        <w:t xml:space="preserve">plik Grupa2.pdf </w:t>
-      </w:r>
-      <w:r>
-        <w:rPr>
-          <w:rFonts w:ascii="Tahoma" w:eastAsia="Times New Roman" w:hAnsi="Tahoma" w:cs="Tahoma"/>
-          <w:color w:val="000000"/>
-          <w:sz w:val="20"/>
-          <w:szCs w:val="20"/>
-          <w:lang w:eastAsia="pl-PL"/>
-        </w:rPr>
-        <w:t xml:space="preserve">zawiera materiał o </w:t>
+        <w:t xml:space="preserve">plik Grupa2.pdf zawiera materiał o </w:t>
       </w:r>
       <w:r>
         <w:rPr>
@@ -1581,8 +1537,8 @@
         </w:rPr>
         <w:drawing>
           <wp:inline distT="0" distB="0" distL="0" distR="0" wp14:anchorId="080E4053" wp14:editId="3F631D83">
-            <wp:extent cx="2943225" cy="1676400"/>
-            <wp:effectExtent l="0" t="0" r="9525" b="0"/>
+            <wp:extent cx="1619859" cy="922638"/>
+            <wp:effectExtent l="0" t="0" r="0" b="0"/>
             <wp:docPr id="17" name="Obraz 17"/>
             <wp:cNvGraphicFramePr>
               <a:graphicFrameLocks xmlns:a="http://schemas.openxmlformats.org/drawingml/2006/main" noChangeAspect="1"/>
@@ -1603,7 +1559,7 @@
                   <pic:spPr>
                     <a:xfrm>
                       <a:off x="0" y="0"/>
-                      <a:ext cx="2943225" cy="1676400"/>
+                      <a:ext cx="1628206" cy="927392"/>
                     </a:xfrm>
                     <a:prstGeom prst="rect">
                       <a:avLst/>
@@ -1618,7 +1574,6 @@
     </w:p>
     <w:p>
       <w:r>
-        <w:lastRenderedPageBreak/>
         <w:t xml:space="preserve">W której będą dostępne następujące opcje </w:t>
       </w:r>
       <w:r>
@@ -1627,8 +1582,8 @@
         </w:rPr>
         <w:drawing>
           <wp:inline distT="0" distB="0" distL="0" distR="0" wp14:anchorId="1AB63415" wp14:editId="182618EE">
-            <wp:extent cx="3324225" cy="5876925"/>
-            <wp:effectExtent l="0" t="0" r="9525" b="9525"/>
+            <wp:extent cx="1654177" cy="2924433"/>
+            <wp:effectExtent l="0" t="0" r="3175" b="9525"/>
             <wp:docPr id="18" name="Obraz 18"/>
             <wp:cNvGraphicFramePr>
               <a:graphicFrameLocks xmlns:a="http://schemas.openxmlformats.org/drawingml/2006/main" noChangeAspect="1"/>
@@ -1649,7 +1604,7 @@
                   <pic:spPr>
                     <a:xfrm>
                       <a:off x="0" y="0"/>
-                      <a:ext cx="3324225" cy="5876925"/>
+                      <a:ext cx="1661762" cy="2937842"/>
                     </a:xfrm>
                     <a:prstGeom prst="rect">
                       <a:avLst/>
@@ -1664,8 +1619,6 @@
       <w:r>
         <w:t xml:space="preserve"> i po wybraniu dostępne będą załączone materiały. </w:t>
       </w:r>
-    </w:p>
-    <w:p>
       <w:bookmarkStart w:id="1" w:name="_GoBack"/>
       <w:bookmarkEnd w:id="1"/>
     </w:p>

</xml_diff>